<commit_message>
Doc 更新v0.1.3 -pre1内容 (#15)
</commit_message>
<xml_diff>
--- a/Doc/字幕翻译器.docx
+++ b/Doc/字幕翻译器.docx
@@ -57,7 +57,72 @@
         <w:t xml:space="preserve"> 自己看不懂 想翻译一下字幕</w:t>
       </w:r>
     </w:p>
-    <w:p/>
+    <w:p>
+      <w:pPr>
+        <w:pStyle w:val="2"/>
+      </w:pPr>
+      <w:r>
+        <w:rPr>
+          <w:rFonts w:hint="eastAsia"/>
+        </w:rPr>
+        <w:t>成员：</w:t>
+      </w:r>
+    </w:p>
+    <w:p>
+      <w:pPr>
+        <w:rPr>
+          <w:rFonts w:hint="eastAsia"/>
+        </w:rPr>
+      </w:pPr>
+      <w:r>
+        <w:rPr>
+          <w:rFonts w:hint="eastAsia"/>
+        </w:rPr>
+        <w:t>徐</w:t>
+      </w:r>
+      <w:proofErr w:type="gramStart"/>
+      <w:r>
+        <w:rPr>
+          <w:rFonts w:hint="eastAsia"/>
+        </w:rPr>
+        <w:t>瑞阳</w:t>
+      </w:r>
+      <w:proofErr w:type="gramEnd"/>
+      <w:r>
+        <w:rPr>
+          <w:rFonts w:hint="eastAsia"/>
+        </w:rPr>
+        <w:t xml:space="preserve">（UI，核心翻译代码）， </w:t>
+      </w:r>
+      <w:proofErr w:type="spellStart"/>
+      <w:r>
+        <w:rPr>
+          <w:rFonts w:hint="eastAsia"/>
+        </w:rPr>
+        <w:t>DeepSeek</w:t>
+      </w:r>
+      <w:proofErr w:type="spellEnd"/>
+      <w:r>
+        <w:rPr>
+          <w:rFonts w:hint="eastAsia"/>
+        </w:rPr>
+        <w:t>（</w:t>
+      </w:r>
+      <w:proofErr w:type="spellStart"/>
+      <w:r>
+        <w:rPr>
+          <w:rFonts w:hint="eastAsia"/>
+        </w:rPr>
+        <w:t>ffmpeg</w:t>
+      </w:r>
+      <w:proofErr w:type="spellEnd"/>
+      <w:r>
+        <w:rPr>
+          <w:rFonts w:hint="eastAsia"/>
+        </w:rPr>
+        <w:t>部分功能部分实现）</w:t>
+      </w:r>
+    </w:p>
     <w:p>
       <w:pPr>
         <w:pStyle w:val="2"/>
@@ -115,7 +180,7 @@
                     <pic:cNvPicPr/>
                   </pic:nvPicPr>
                   <pic:blipFill>
-                    <a:blip r:embed="rId5"/>
+                    <a:blip r:embed="rId7"/>
                     <a:stretch>
                       <a:fillRect/>
                     </a:stretch>
@@ -141,6 +206,79 @@
         <w:rPr>
           <w:rFonts w:hint="eastAsia"/>
         </w:rPr>
+        <w:t>（v0.1.0版本的界面）</w:t>
+      </w:r>
+    </w:p>
+    <w:p>
+      <w:r>
+        <w:rPr>
+          <w:noProof/>
+        </w:rPr>
+        <w:lastRenderedPageBreak/>
+        <w:drawing>
+          <wp:inline distT="0" distB="0" distL="0" distR="0" wp14:anchorId="2DC3DF89" wp14:editId="14B690F4">
+            <wp:extent cx="4790476" cy="4123809"/>
+            <wp:effectExtent l="0" t="0" r="0" b="0"/>
+            <wp:docPr id="416120542" name="图片 1" descr="手机屏幕的截图&#10;&#10;AI 生成的内容可能不正确。"/>
+            <wp:cNvGraphicFramePr>
+              <a:graphicFrameLocks xmlns:a="http://schemas.openxmlformats.org/drawingml/2006/main" noChangeAspect="1"/>
+            </wp:cNvGraphicFramePr>
+            <a:graphic xmlns:a="http://schemas.openxmlformats.org/drawingml/2006/main">
+              <a:graphicData uri="http://schemas.openxmlformats.org/drawingml/2006/picture">
+                <pic:pic xmlns:pic="http://schemas.openxmlformats.org/drawingml/2006/picture">
+                  <pic:nvPicPr>
+                    <pic:cNvPr id="416120542" name="图片 1" descr="手机屏幕的截图&#10;&#10;AI 生成的内容可能不正确。"/>
+                    <pic:cNvPicPr/>
+                  </pic:nvPicPr>
+                  <pic:blipFill>
+                    <a:blip r:embed="rId8"/>
+                    <a:stretch>
+                      <a:fillRect/>
+                    </a:stretch>
+                  </pic:blipFill>
+                  <pic:spPr>
+                    <a:xfrm>
+                      <a:off x="0" y="0"/>
+                      <a:ext cx="4790476" cy="4123809"/>
+                    </a:xfrm>
+                    <a:prstGeom prst="rect">
+                      <a:avLst/>
+                    </a:prstGeom>
+                  </pic:spPr>
+                </pic:pic>
+              </a:graphicData>
+            </a:graphic>
+          </wp:inline>
+        </w:drawing>
+      </w:r>
+    </w:p>
+    <w:p>
+      <w:pPr>
+        <w:rPr>
+          <w:rFonts w:hint="eastAsia"/>
+        </w:rPr>
+      </w:pPr>
+      <w:r>
+        <w:rPr>
+          <w:rFonts w:hint="eastAsia"/>
+        </w:rPr>
+        <w:t xml:space="preserve">（v0.1.3 </w:t>
+      </w:r>
+      <w:r>
+        <w:t>–</w:t>
+      </w:r>
+      <w:r>
+        <w:rPr>
+          <w:rFonts w:hint="eastAsia"/>
+        </w:rPr>
+        <w:t xml:space="preserve"> pre1版本的界面）</w:t>
+      </w:r>
+    </w:p>
+    <w:p>
+      <w:r>
+        <w:rPr>
+          <w:rFonts w:hint="eastAsia"/>
+        </w:rPr>
         <w:t>使用PySide6库实现</w:t>
       </w:r>
     </w:p>
@@ -173,166 +311,231 @@
           <w:b/>
           <w:bCs/>
         </w:rPr>
+        <w:t>A</w:t>
+      </w:r>
+      <w:r>
+        <w:rPr>
+          <w:rFonts w:hint="eastAsia"/>
+          <w:b/>
+          <w:bCs/>
+        </w:rPr>
+        <w:t>pp ：工具类 移除文件的字幕和添加字幕都在这里</w:t>
+      </w:r>
+    </w:p>
+    <w:p>
+      <w:pPr>
+        <w:rPr>
+          <w:b/>
+          <w:bCs/>
+        </w:rPr>
+      </w:pPr>
+      <w:proofErr w:type="spellStart"/>
+      <w:r>
+        <w:rPr>
+          <w:b/>
+          <w:bCs/>
+        </w:rPr>
+        <w:t>extract_subtitle</w:t>
+      </w:r>
+      <w:proofErr w:type="spellEnd"/>
+      <w:r>
+        <w:rPr>
+          <w:rFonts w:hint="eastAsia"/>
+          <w:b/>
+          <w:bCs/>
+        </w:rPr>
+        <w:t>：从视频文件中提取作业生成.</w:t>
+      </w:r>
+      <w:proofErr w:type="spellStart"/>
+      <w:r>
+        <w:rPr>
+          <w:rFonts w:hint="eastAsia"/>
+          <w:b/>
+          <w:bCs/>
+        </w:rPr>
+        <w:t>srt</w:t>
+      </w:r>
+      <w:proofErr w:type="spellEnd"/>
+      <w:r>
+        <w:rPr>
+          <w:rFonts w:hint="eastAsia"/>
+          <w:b/>
+          <w:bCs/>
+        </w:rPr>
+        <w:t>文件</w:t>
+      </w:r>
+    </w:p>
+    <w:p>
+      <w:pPr>
+        <w:rPr>
+          <w:b/>
+          <w:bCs/>
+        </w:rPr>
+      </w:pPr>
+      <w:proofErr w:type="spellStart"/>
+      <w:r>
+        <w:rPr>
+          <w:b/>
+          <w:bCs/>
+        </w:rPr>
+        <w:t>gui</w:t>
+      </w:r>
+      <w:proofErr w:type="spellEnd"/>
+      <w:r>
+        <w:rPr>
+          <w:rFonts w:hint="eastAsia"/>
+          <w:b/>
+          <w:bCs/>
+        </w:rPr>
+        <w:t>：如名称所示 实现</w:t>
+      </w:r>
+      <w:proofErr w:type="spellStart"/>
+      <w:r>
+        <w:rPr>
+          <w:rFonts w:hint="eastAsia"/>
+          <w:b/>
+          <w:bCs/>
+        </w:rPr>
+        <w:t>gui</w:t>
+      </w:r>
+      <w:proofErr w:type="spellEnd"/>
+    </w:p>
+    <w:p>
+      <w:pPr>
+        <w:rPr>
+          <w:b/>
+          <w:bCs/>
+        </w:rPr>
+      </w:pPr>
+      <w:r>
+        <w:rPr>
+          <w:b/>
+          <w:bCs/>
+        </w:rPr>
+        <w:t>install.bat</w:t>
+      </w:r>
+      <w:r>
+        <w:rPr>
+          <w:rFonts w:hint="eastAsia"/>
+          <w:b/>
+          <w:bCs/>
+        </w:rPr>
+        <w:t>：win 用户运行这个 安装依赖库</w:t>
+      </w:r>
+    </w:p>
+    <w:p>
+      <w:pPr>
+        <w:rPr>
+          <w:b/>
+          <w:bCs/>
+        </w:rPr>
+      </w:pPr>
+      <w:r>
+        <w:rPr>
+          <w:b/>
+          <w:bCs/>
+        </w:rPr>
+        <w:t>main</w:t>
+      </w:r>
+      <w:r>
+        <w:rPr>
+          <w:rFonts w:hint="eastAsia"/>
+          <w:b/>
+          <w:bCs/>
+        </w:rPr>
+        <w:t>：主流程</w:t>
+      </w:r>
+    </w:p>
+    <w:p>
+      <w:pPr>
+        <w:rPr>
+          <w:b/>
+          <w:bCs/>
+        </w:rPr>
+      </w:pPr>
+      <w:proofErr w:type="spellStart"/>
+      <w:r>
+        <w:rPr>
+          <w:b/>
+          <w:bCs/>
+        </w:rPr>
+        <w:t>translate_subtitle</w:t>
+      </w:r>
+      <w:proofErr w:type="spellEnd"/>
+      <w:r>
+        <w:rPr>
+          <w:rFonts w:hint="eastAsia"/>
+          <w:b/>
+          <w:bCs/>
+        </w:rPr>
+        <w:t>：翻译字幕</w:t>
+      </w:r>
+    </w:p>
+    <w:p>
+      <w:pPr>
+        <w:rPr>
+          <w:b/>
+          <w:bCs/>
+        </w:rPr>
+      </w:pPr>
+    </w:p>
+    <w:p>
+      <w:pPr>
+        <w:pStyle w:val="2"/>
+      </w:pPr>
+      <w:r>
+        <w:rPr>
+          <w:rFonts w:hint="eastAsia"/>
+        </w:rPr>
         <w:lastRenderedPageBreak/>
-        <w:t>A</w:t>
-      </w:r>
-      <w:r>
-        <w:rPr>
-          <w:rFonts w:hint="eastAsia"/>
-          <w:b/>
-          <w:bCs/>
-        </w:rPr>
-        <w:t>pp ：工具类 移除文件的字幕和添加字幕都在这里</w:t>
-      </w:r>
-    </w:p>
-    <w:p>
-      <w:pPr>
-        <w:rPr>
-          <w:b/>
-          <w:bCs/>
-        </w:rPr>
-      </w:pPr>
-      <w:proofErr w:type="spellStart"/>
-      <w:r>
-        <w:rPr>
-          <w:b/>
-          <w:bCs/>
-        </w:rPr>
-        <w:t>extract_subtitle</w:t>
-      </w:r>
-      <w:proofErr w:type="spellEnd"/>
-      <w:r>
-        <w:rPr>
-          <w:rFonts w:hint="eastAsia"/>
-          <w:b/>
-          <w:bCs/>
-        </w:rPr>
-        <w:t>：从视频文件中提取作业生成.</w:t>
-      </w:r>
-      <w:proofErr w:type="spellStart"/>
-      <w:r>
-        <w:rPr>
-          <w:rFonts w:hint="eastAsia"/>
-          <w:b/>
-          <w:bCs/>
-        </w:rPr>
-        <w:t>srt</w:t>
-      </w:r>
-      <w:proofErr w:type="spellEnd"/>
-      <w:r>
-        <w:rPr>
-          <w:rFonts w:hint="eastAsia"/>
-          <w:b/>
-          <w:bCs/>
-        </w:rPr>
-        <w:t>文件</w:t>
-      </w:r>
-    </w:p>
-    <w:p>
-      <w:pPr>
-        <w:rPr>
-          <w:b/>
-          <w:bCs/>
-        </w:rPr>
-      </w:pPr>
-      <w:proofErr w:type="spellStart"/>
-      <w:r>
-        <w:rPr>
-          <w:b/>
-          <w:bCs/>
-        </w:rPr>
-        <w:t>gui</w:t>
-      </w:r>
-      <w:proofErr w:type="spellEnd"/>
-      <w:r>
-        <w:rPr>
-          <w:rFonts w:hint="eastAsia"/>
-          <w:b/>
-          <w:bCs/>
-        </w:rPr>
-        <w:t>：如名称所示 实现</w:t>
-      </w:r>
-      <w:proofErr w:type="spellStart"/>
-      <w:r>
-        <w:rPr>
-          <w:rFonts w:hint="eastAsia"/>
-          <w:b/>
-          <w:bCs/>
-        </w:rPr>
-        <w:t>gui</w:t>
-      </w:r>
-      <w:proofErr w:type="spellEnd"/>
-    </w:p>
-    <w:p>
-      <w:pPr>
-        <w:rPr>
-          <w:b/>
-          <w:bCs/>
-        </w:rPr>
-      </w:pPr>
-      <w:r>
-        <w:rPr>
-          <w:b/>
-          <w:bCs/>
-        </w:rPr>
-        <w:t>install.bat</w:t>
-      </w:r>
-      <w:r>
-        <w:rPr>
-          <w:rFonts w:hint="eastAsia"/>
-          <w:b/>
-          <w:bCs/>
-        </w:rPr>
-        <w:t>：win 用户运行这个 安装依赖库</w:t>
-      </w:r>
-    </w:p>
-    <w:p>
-      <w:pPr>
-        <w:rPr>
-          <w:b/>
-          <w:bCs/>
-        </w:rPr>
-      </w:pPr>
-      <w:r>
-        <w:rPr>
-          <w:b/>
-          <w:bCs/>
-        </w:rPr>
-        <w:t>main</w:t>
-      </w:r>
-      <w:r>
-        <w:rPr>
-          <w:rFonts w:hint="eastAsia"/>
-          <w:b/>
-          <w:bCs/>
-        </w:rPr>
-        <w:t>：主流程</w:t>
-      </w:r>
-    </w:p>
-    <w:p>
-      <w:pPr>
-        <w:rPr>
-          <w:rFonts w:hint="eastAsia"/>
-          <w:b/>
-          <w:bCs/>
-        </w:rPr>
-      </w:pPr>
-      <w:proofErr w:type="spellStart"/>
-      <w:r>
-        <w:rPr>
-          <w:b/>
-          <w:bCs/>
-        </w:rPr>
-        <w:t>translate_subtitle</w:t>
-      </w:r>
-      <w:proofErr w:type="spellEnd"/>
-      <w:r>
-        <w:rPr>
-          <w:rFonts w:hint="eastAsia"/>
-          <w:b/>
-          <w:bCs/>
-        </w:rPr>
-        <w:t>：翻译字幕</w:t>
+        <w:t>待办事项：</w:t>
+      </w:r>
+    </w:p>
+    <w:p>
+      <w:pPr>
+        <w:rPr>
+          <w:rFonts w:hint="eastAsia"/>
+        </w:rPr>
+      </w:pPr>
+      <w:r>
+        <w:rPr>
+          <w:noProof/>
+        </w:rPr>
+        <w:drawing>
+          <wp:inline distT="0" distB="0" distL="0" distR="0" wp14:anchorId="084C6E53" wp14:editId="7246EA2B">
+            <wp:extent cx="5274310" cy="3506470"/>
+            <wp:effectExtent l="0" t="0" r="2540" b="0"/>
+            <wp:docPr id="346493903" name="图片 1" descr="图形用户界面&#10;&#10;AI 生成的内容可能不正确。"/>
+            <wp:cNvGraphicFramePr>
+              <a:graphicFrameLocks xmlns:a="http://schemas.openxmlformats.org/drawingml/2006/main" noChangeAspect="1"/>
+            </wp:cNvGraphicFramePr>
+            <a:graphic xmlns:a="http://schemas.openxmlformats.org/drawingml/2006/main">
+              <a:graphicData uri="http://schemas.openxmlformats.org/drawingml/2006/picture">
+                <pic:pic xmlns:pic="http://schemas.openxmlformats.org/drawingml/2006/picture">
+                  <pic:nvPicPr>
+                    <pic:cNvPr id="346493903" name="图片 1" descr="图形用户界面&#10;&#10;AI 生成的内容可能不正确。"/>
+                    <pic:cNvPicPr/>
+                  </pic:nvPicPr>
+                  <pic:blipFill>
+                    <a:blip r:embed="rId9"/>
+                    <a:stretch>
+                      <a:fillRect/>
+                    </a:stretch>
+                  </pic:blipFill>
+                  <pic:spPr>
+                    <a:xfrm>
+                      <a:off x="0" y="0"/>
+                      <a:ext cx="5274310" cy="3506470"/>
+                    </a:xfrm>
+                    <a:prstGeom prst="rect">
+                      <a:avLst/>
+                    </a:prstGeom>
+                  </pic:spPr>
+                </pic:pic>
+              </a:graphicData>
+            </a:graphic>
+          </wp:inline>
+        </w:drawing>
       </w:r>
     </w:p>
     <w:sectPr>
@@ -343,6 +546,56 @@
     </w:sectPr>
   </w:body>
 </w:document>
+</file>
+
+<file path=word/endnotes.xml><?xml version="1.0" encoding="utf-8"?>
+<w:endnotes xmlns:wpc="http://schemas.microsoft.com/office/word/2010/wordprocessingCanvas" xmlns:cx="http://schemas.microsoft.com/office/drawing/2014/chartex" xmlns:cx1="http://schemas.microsoft.com/office/drawing/2015/9/8/chartex" xmlns:cx2="http://schemas.microsoft.com/office/drawing/2015/10/21/chartex" xmlns:cx3="http://schemas.microsoft.com/office/drawing/2016/5/9/chartex" xmlns:cx4="http://schemas.microsoft.com/office/drawing/2016/5/10/chartex" xmlns:cx5="http://schemas.microsoft.com/office/drawing/2016/5/11/chartex" xmlns:cx6="http://schemas.microsoft.com/office/drawing/2016/5/12/chartex" xmlns:cx7="http://schemas.microsoft.com/office/drawing/2016/5/13/chartex" xmlns:cx8="http://schemas.microsoft.com/office/drawing/2016/5/14/chartex" xmlns:mc="http://schemas.openxmlformats.org/markup-compatibility/2006" xmlns:aink="http://schemas.microsoft.com/office/drawing/2016/ink" xmlns:am3d="http://schemas.microsoft.com/office/drawing/2017/model3d" xmlns:o="urn:schemas-microsoft-com:office:office" xmlns:oel="http://schemas.microsoft.com/office/2019/extlst" xmlns:r="http://schemas.openxmlformats.org/officeDocument/2006/relationships" xmlns:m="http://schemas.openxmlformats.org/officeDocument/2006/math" xmlns:v="urn:schemas-microsoft-com:vml" xmlns:wp14="http://schemas.microsoft.com/office/word/2010/wordprocessingDrawing" xmlns:wp="http://schemas.openxmlformats.org/drawingml/2006/wordprocessingDrawing" xmlns:w10="urn:schemas-microsoft-com:office:word" xmlns:w="http://schemas.openxmlformats.org/wordprocessingml/2006/main" xmlns:w14="http://schemas.microsoft.com/office/word/2010/wordml" xmlns:w15="http://schemas.microsoft.com/office/word/2012/wordml" xmlns:w16cex="http://schemas.microsoft.com/office/word/2018/wordml/cex" xmlns:w16cid="http://schemas.microsoft.com/office/word/2016/wordml/cid" xmlns:w16="http://schemas.microsoft.com/office/word/2018/wordml" xmlns:w16du="http://schemas.microsoft.com/office/word/2023/wordml/word16du" xmlns:w16sdtdh="http://schemas.microsoft.com/office/word/2020/wordml/sdtdatahash" xmlns:w16sdtfl="http://schemas.microsoft.com/office/word/2024/wordml/sdtformatlock" xmlns:w16se="http://schemas.microsoft.com/office/word/2015/wordml/symex" xmlns:wpg="http://schemas.microsoft.com/office/word/2010/wordprocessingGroup" xmlns:wpi="http://schemas.microsoft.com/office/word/2010/wordprocessingInk" xmlns:wne="http://schemas.microsoft.com/office/word/2006/wordml" xmlns:wps="http://schemas.microsoft.com/office/word/2010/wordprocessingShape" mc:Ignorable="w14 w15 w16se w16cid w16 w16cex w16sdtdh w16sdtfl w16du wp14">
+  <w:endnote w:type="separator" w:id="-1">
+    <w:p>
+      <w:pPr>
+        <w:spacing w:after="0" w:line="240" w:lineRule="auto"/>
+      </w:pPr>
+      <w:r>
+        <w:separator/>
+      </w:r>
+    </w:p>
+  </w:endnote>
+  <w:endnote w:type="continuationSeparator" w:id="0">
+    <w:p>
+      <w:pPr>
+        <w:spacing w:after="0" w:line="240" w:lineRule="auto"/>
+      </w:pPr>
+      <w:r>
+        <w:continuationSeparator/>
+      </w:r>
+    </w:p>
+  </w:endnote>
+</w:endnotes>
+</file>
+
+<file path=word/footnotes.xml><?xml version="1.0" encoding="utf-8"?>
+<w:footnotes xmlns:wpc="http://schemas.microsoft.com/office/word/2010/wordprocessingCanvas" xmlns:cx="http://schemas.microsoft.com/office/drawing/2014/chartex" xmlns:cx1="http://schemas.microsoft.com/office/drawing/2015/9/8/chartex" xmlns:cx2="http://schemas.microsoft.com/office/drawing/2015/10/21/chartex" xmlns:cx3="http://schemas.microsoft.com/office/drawing/2016/5/9/chartex" xmlns:cx4="http://schemas.microsoft.com/office/drawing/2016/5/10/chartex" xmlns:cx5="http://schemas.microsoft.com/office/drawing/2016/5/11/chartex" xmlns:cx6="http://schemas.microsoft.com/office/drawing/2016/5/12/chartex" xmlns:cx7="http://schemas.microsoft.com/office/drawing/2016/5/13/chartex" xmlns:cx8="http://schemas.microsoft.com/office/drawing/2016/5/14/chartex" xmlns:mc="http://schemas.openxmlformats.org/markup-compatibility/2006" xmlns:aink="http://schemas.microsoft.com/office/drawing/2016/ink" xmlns:am3d="http://schemas.microsoft.com/office/drawing/2017/model3d" xmlns:o="urn:schemas-microsoft-com:office:office" xmlns:oel="http://schemas.microsoft.com/office/2019/extlst" xmlns:r="http://schemas.openxmlformats.org/officeDocument/2006/relationships" xmlns:m="http://schemas.openxmlformats.org/officeDocument/2006/math" xmlns:v="urn:schemas-microsoft-com:vml" xmlns:wp14="http://schemas.microsoft.com/office/word/2010/wordprocessingDrawing" xmlns:wp="http://schemas.openxmlformats.org/drawingml/2006/wordprocessingDrawing" xmlns:w10="urn:schemas-microsoft-com:office:word" xmlns:w="http://schemas.openxmlformats.org/wordprocessingml/2006/main" xmlns:w14="http://schemas.microsoft.com/office/word/2010/wordml" xmlns:w15="http://schemas.microsoft.com/office/word/2012/wordml" xmlns:w16cex="http://schemas.microsoft.com/office/word/2018/wordml/cex" xmlns:w16cid="http://schemas.microsoft.com/office/word/2016/wordml/cid" xmlns:w16="http://schemas.microsoft.com/office/word/2018/wordml" xmlns:w16du="http://schemas.microsoft.com/office/word/2023/wordml/word16du" xmlns:w16sdtdh="http://schemas.microsoft.com/office/word/2020/wordml/sdtdatahash" xmlns:w16sdtfl="http://schemas.microsoft.com/office/word/2024/wordml/sdtformatlock" xmlns:w16se="http://schemas.microsoft.com/office/word/2015/wordml/symex" xmlns:wpg="http://schemas.microsoft.com/office/word/2010/wordprocessingGroup" xmlns:wpi="http://schemas.microsoft.com/office/word/2010/wordprocessingInk" xmlns:wne="http://schemas.microsoft.com/office/word/2006/wordml" xmlns:wps="http://schemas.microsoft.com/office/word/2010/wordprocessingShape" mc:Ignorable="w14 w15 w16se w16cid w16 w16cex w16sdtdh w16sdtfl w16du wp14">
+  <w:footnote w:type="separator" w:id="-1">
+    <w:p>
+      <w:pPr>
+        <w:spacing w:after="0" w:line="240" w:lineRule="auto"/>
+      </w:pPr>
+      <w:r>
+        <w:separator/>
+      </w:r>
+    </w:p>
+  </w:footnote>
+  <w:footnote w:type="continuationSeparator" w:id="0">
+    <w:p>
+      <w:pPr>
+        <w:spacing w:after="0" w:line="240" w:lineRule="auto"/>
+      </w:pPr>
+      <w:r>
+        <w:continuationSeparator/>
+      </w:r>
+    </w:p>
+  </w:footnote>
+</w:footnotes>
 </file>
 
 <file path=word/styles.xml><?xml version="1.0" encoding="utf-8"?>
@@ -950,6 +1203,7 @@
   <w:style w:type="character" w:default="1" w:styleId="a0">
     <w:name w:val="Default Paragraph Font"/>
     <w:uiPriority w:val="1"/>
+    <w:semiHidden/>
     <w:unhideWhenUsed/>
   </w:style>
   <w:style w:type="table" w:default="1" w:styleId="a1">
@@ -1262,6 +1516,69 @@
       <w:smallCaps/>
       <w:color w:val="0F4761" w:themeColor="accent1" w:themeShade="BF"/>
       <w:spacing w:val="5"/>
+    </w:rPr>
+  </w:style>
+  <w:style w:type="paragraph" w:styleId="ae">
+    <w:name w:val="header"/>
+    <w:basedOn w:val="a"/>
+    <w:link w:val="af"/>
+    <w:uiPriority w:val="99"/>
+    <w:unhideWhenUsed/>
+    <w:rsid w:val="00553552"/>
+    <w:pPr>
+      <w:tabs>
+        <w:tab w:val="center" w:pos="4153"/>
+        <w:tab w:val="right" w:pos="8306"/>
+      </w:tabs>
+      <w:snapToGrid w:val="0"/>
+      <w:spacing w:line="240" w:lineRule="auto"/>
+      <w:jc w:val="center"/>
+    </w:pPr>
+    <w:rPr>
+      <w:sz w:val="18"/>
+      <w:szCs w:val="18"/>
+    </w:rPr>
+  </w:style>
+  <w:style w:type="character" w:customStyle="1" w:styleId="af">
+    <w:name w:val="页眉 字符"/>
+    <w:basedOn w:val="a0"/>
+    <w:link w:val="ae"/>
+    <w:uiPriority w:val="99"/>
+    <w:rsid w:val="00553552"/>
+    <w:rPr>
+      <w:sz w:val="18"/>
+      <w:szCs w:val="18"/>
+    </w:rPr>
+  </w:style>
+  <w:style w:type="paragraph" w:styleId="af0">
+    <w:name w:val="footer"/>
+    <w:basedOn w:val="a"/>
+    <w:link w:val="af1"/>
+    <w:uiPriority w:val="99"/>
+    <w:unhideWhenUsed/>
+    <w:rsid w:val="00553552"/>
+    <w:pPr>
+      <w:tabs>
+        <w:tab w:val="center" w:pos="4153"/>
+        <w:tab w:val="right" w:pos="8306"/>
+      </w:tabs>
+      <w:snapToGrid w:val="0"/>
+      <w:spacing w:line="240" w:lineRule="auto"/>
+    </w:pPr>
+    <w:rPr>
+      <w:sz w:val="18"/>
+      <w:szCs w:val="18"/>
+    </w:rPr>
+  </w:style>
+  <w:style w:type="character" w:customStyle="1" w:styleId="af1">
+    <w:name w:val="页脚 字符"/>
+    <w:basedOn w:val="a0"/>
+    <w:link w:val="af0"/>
+    <w:uiPriority w:val="99"/>
+    <w:rsid w:val="00553552"/>
+    <w:rPr>
+      <w:sz w:val="18"/>
+      <w:szCs w:val="18"/>
     </w:rPr>
   </w:style>
 </w:styles>

</xml_diff>